<commit_message>
Corrected input parameter bounds checking errors
</commit_message>
<xml_diff>
--- a/P372/Src/AtmosPlots/README.docx
+++ b/P372/Src/AtmosPlots/README.docx
@@ -1510,51 +1510,15 @@
           <w:sz w:val="20"/>
           <w:szCs w:val="20"/>
         </w:rPr>
-        <w:t>C:\</w:t>
-      </w:r>
-      <w:proofErr w:type="gramStart"/>
-      <w:r>
-        <w:rPr>
-          <w:rFonts w:ascii="Consolas" w:hAnsi="Consolas"/>
-          <w:sz w:val="20"/>
-          <w:szCs w:val="20"/>
-        </w:rPr>
-        <w:t xml:space="preserve">&gt; </w:t>
-      </w:r>
-      <w:r>
-        <w:rPr>
-          <w:rFonts w:ascii="Consolas" w:hAnsi="Consolas"/>
-          <w:sz w:val="20"/>
-          <w:szCs w:val="20"/>
-        </w:rPr>
-        <w:t>:</w:t>
-      </w:r>
-      <w:proofErr w:type="gramEnd"/>
-      <w:r>
-        <w:rPr>
-          <w:rFonts w:ascii="Consolas" w:hAnsi="Consolas"/>
-          <w:sz w:val="20"/>
-          <w:szCs w:val="20"/>
-        </w:rPr>
-        <w:t xml:space="preserve"> </w:t>
-      </w:r>
-      <w:proofErr w:type="spellStart"/>
-      <w:r>
-        <w:rPr>
-          <w:rFonts w:ascii="Consolas" w:hAnsi="Consolas"/>
-          <w:sz w:val="20"/>
-          <w:szCs w:val="20"/>
-        </w:rPr>
-        <w:t>ITURNoise</w:t>
-      </w:r>
-      <w:proofErr w:type="spellEnd"/>
-      <w:r>
-        <w:rPr>
-          <w:rFonts w:ascii="Consolas" w:hAnsi="Consolas"/>
-          <w:sz w:val="20"/>
-          <w:szCs w:val="20"/>
-        </w:rPr>
-        <w:t xml:space="preserve"> 1 14 1.0 40.0 165.0 0 \"G:\\User\\Data\" \</w:t>
+        <w:t>C:\&gt;</w:t>
+      </w:r>
+      <w:r>
+        <w:rPr>
+          <w:rFonts w:ascii="Consolas" w:hAnsi="Consolas"/>
+          <w:sz w:val="20"/>
+          <w:szCs w:val="20"/>
+        </w:rPr>
+        <w:t>ITURNoise 1 14 1.0 40.0 165.0 0 "G:\User\Data\"</w:t>
       </w:r>
       <w:r>
         <w:rPr>
@@ -2326,41 +2290,42 @@
         <w:t>) Output</w:t>
       </w:r>
     </w:p>
-    <w:p/>
-    <w:p>
-      <w:pPr>
-        <w:spacing w:after="0"/>
-        <w:rPr>
-          <w:rFonts w:ascii="Consolas" w:hAnsi="Consolas"/>
-          <w:sz w:val="20"/>
-          <w:szCs w:val="20"/>
-        </w:rPr>
-      </w:pPr>
-      <w:r>
-        <w:rPr>
-          <w:rFonts w:ascii="Consolas" w:hAnsi="Consolas"/>
-          <w:sz w:val="20"/>
-          <w:szCs w:val="20"/>
-        </w:rPr>
-        <w:t>******************************************************************************</w:t>
-      </w:r>
-    </w:p>
-    <w:p>
-      <w:pPr>
-        <w:spacing w:after="0"/>
-        <w:rPr>
-          <w:rFonts w:ascii="Consolas" w:hAnsi="Consolas"/>
-          <w:sz w:val="20"/>
-          <w:szCs w:val="20"/>
-        </w:rPr>
-      </w:pPr>
-      <w:r>
-        <w:rPr>
-          <w:rFonts w:ascii="Consolas" w:hAnsi="Consolas"/>
-          <w:sz w:val="20"/>
-          <w:szCs w:val="20"/>
-        </w:rPr>
-        <w:t xml:space="preserve">                ITU-R Study Group 3: </w:t>
+    <w:p>
+      <w:pPr>
+        <w:spacing w:after="0"/>
+        <w:ind w:left="1440"/>
+        <w:rPr>
+          <w:rFonts w:ascii="Consolas" w:hAnsi="Consolas"/>
+          <w:sz w:val="20"/>
+          <w:szCs w:val="20"/>
+        </w:rPr>
+      </w:pPr>
+      <w:r>
+        <w:rPr>
+          <w:rFonts w:ascii="Consolas" w:hAnsi="Consolas"/>
+          <w:sz w:val="20"/>
+          <w:szCs w:val="20"/>
+        </w:rPr>
+        <w:t>**********************************************************</w:t>
+      </w:r>
+    </w:p>
+    <w:p>
+      <w:pPr>
+        <w:spacing w:after="0"/>
+        <w:ind w:left="1440"/>
+        <w:rPr>
+          <w:rFonts w:ascii="Consolas" w:hAnsi="Consolas"/>
+          <w:sz w:val="20"/>
+          <w:szCs w:val="20"/>
+        </w:rPr>
+      </w:pPr>
+      <w:r>
+        <w:rPr>
+          <w:rFonts w:ascii="Consolas" w:hAnsi="Consolas"/>
+          <w:sz w:val="20"/>
+          <w:szCs w:val="20"/>
+        </w:rPr>
+        <w:t xml:space="preserve">        ITU-R Study Group 3: </w:t>
       </w:r>
       <w:proofErr w:type="spellStart"/>
       <w:r>
@@ -2384,106 +2349,131 @@
     <w:p>
       <w:pPr>
         <w:spacing w:after="0"/>
-        <w:rPr>
-          <w:rFonts w:ascii="Consolas" w:hAnsi="Consolas"/>
-          <w:sz w:val="20"/>
-          <w:szCs w:val="20"/>
-        </w:rPr>
-      </w:pPr>
-      <w:r>
-        <w:rPr>
-          <w:rFonts w:ascii="Consolas" w:hAnsi="Consolas"/>
-          <w:sz w:val="20"/>
-          <w:szCs w:val="20"/>
-        </w:rPr>
-        <w:t>******************************************************************************</w:t>
-      </w:r>
-    </w:p>
-    <w:p>
-      <w:pPr>
-        <w:spacing w:after="0"/>
-        <w:rPr>
-          <w:rFonts w:ascii="Consolas" w:hAnsi="Consolas"/>
-          <w:sz w:val="20"/>
-          <w:szCs w:val="20"/>
-        </w:rPr>
-      </w:pPr>
-      <w:r>
-        <w:rPr>
-          <w:rFonts w:ascii="Consolas" w:hAnsi="Consolas"/>
-          <w:sz w:val="20"/>
-          <w:szCs w:val="20"/>
-        </w:rPr>
-        <w:t xml:space="preserve">                Analysis: 29/6/20 - 12:17:29</w:t>
-      </w:r>
-    </w:p>
-    <w:p>
-      <w:pPr>
-        <w:spacing w:after="0"/>
-        <w:rPr>
-          <w:rFonts w:ascii="Consolas" w:hAnsi="Consolas"/>
-          <w:sz w:val="20"/>
-          <w:szCs w:val="20"/>
-        </w:rPr>
-      </w:pPr>
-      <w:r>
-        <w:rPr>
-          <w:rFonts w:ascii="Consolas" w:hAnsi="Consolas"/>
-          <w:sz w:val="20"/>
-          <w:szCs w:val="20"/>
-        </w:rPr>
-        <w:t xml:space="preserve">                P372 Version:      14.2</w:t>
-      </w:r>
-    </w:p>
-    <w:p>
-      <w:pPr>
-        <w:spacing w:after="0"/>
-        <w:rPr>
-          <w:rFonts w:ascii="Consolas" w:hAnsi="Consolas"/>
-          <w:sz w:val="20"/>
-          <w:szCs w:val="20"/>
-        </w:rPr>
-      </w:pPr>
-      <w:r>
-        <w:rPr>
-          <w:rFonts w:ascii="Consolas" w:hAnsi="Consolas"/>
-          <w:sz w:val="20"/>
-          <w:szCs w:val="20"/>
-        </w:rPr>
-        <w:t xml:space="preserve">                P372 Compile Time: Thu Jun 25 12:45:54 2020</w:t>
-      </w:r>
-    </w:p>
-    <w:p>
-      <w:pPr>
-        <w:spacing w:after="0"/>
-        <w:rPr>
-          <w:rFonts w:ascii="Consolas" w:hAnsi="Consolas"/>
-          <w:sz w:val="20"/>
-          <w:szCs w:val="20"/>
-        </w:rPr>
-      </w:pPr>
-      <w:r>
-        <w:rPr>
-          <w:rFonts w:ascii="Consolas" w:hAnsi="Consolas"/>
-          <w:sz w:val="20"/>
-          <w:szCs w:val="20"/>
-        </w:rPr>
-        <w:t>******************************************************************************</w:t>
-      </w:r>
-    </w:p>
-    <w:p>
-      <w:pPr>
-        <w:spacing w:after="0"/>
-        <w:rPr>
-          <w:rFonts w:ascii="Consolas" w:hAnsi="Consolas"/>
-          <w:sz w:val="20"/>
-          <w:szCs w:val="20"/>
-        </w:rPr>
-      </w:pPr>
-    </w:p>
-    <w:p>
-      <w:pPr>
-        <w:spacing w:after="0"/>
+        <w:ind w:left="1440"/>
+        <w:rPr>
+          <w:rFonts w:ascii="Consolas" w:hAnsi="Consolas"/>
+          <w:sz w:val="20"/>
+          <w:szCs w:val="20"/>
+        </w:rPr>
+      </w:pPr>
+      <w:r>
+        <w:rPr>
+          <w:rFonts w:ascii="Consolas" w:hAnsi="Consolas"/>
+          <w:sz w:val="20"/>
+          <w:szCs w:val="20"/>
+        </w:rPr>
+        <w:t>**********************************************************</w:t>
+      </w:r>
+    </w:p>
+    <w:p>
+      <w:pPr>
+        <w:spacing w:after="0"/>
+        <w:ind w:left="1440"/>
+        <w:rPr>
+          <w:rFonts w:ascii="Consolas" w:hAnsi="Consolas"/>
+          <w:sz w:val="20"/>
+          <w:szCs w:val="20"/>
+        </w:rPr>
+      </w:pPr>
+      <w:r>
+        <w:rPr>
+          <w:rFonts w:ascii="Consolas" w:hAnsi="Consolas"/>
+          <w:sz w:val="20"/>
+          <w:szCs w:val="20"/>
+        </w:rPr>
+        <w:t xml:space="preserve">        Analysis: 1/7/20 - 12:47:04</w:t>
+      </w:r>
+    </w:p>
+    <w:p>
+      <w:pPr>
+        <w:spacing w:after="0"/>
+        <w:ind w:left="1440"/>
+        <w:rPr>
+          <w:rFonts w:ascii="Consolas" w:hAnsi="Consolas"/>
+          <w:sz w:val="20"/>
+          <w:szCs w:val="20"/>
+        </w:rPr>
+      </w:pPr>
+      <w:r>
+        <w:rPr>
+          <w:rFonts w:ascii="Consolas" w:hAnsi="Consolas"/>
+          <w:sz w:val="20"/>
+          <w:szCs w:val="20"/>
+        </w:rPr>
+        <w:t xml:space="preserve">        P372 Version:      14.2</w:t>
+      </w:r>
+    </w:p>
+    <w:p>
+      <w:pPr>
+        <w:spacing w:after="0"/>
+        <w:ind w:left="1440"/>
+        <w:rPr>
+          <w:rFonts w:ascii="Consolas" w:hAnsi="Consolas"/>
+          <w:sz w:val="20"/>
+          <w:szCs w:val="20"/>
+        </w:rPr>
+      </w:pPr>
+      <w:r>
+        <w:rPr>
+          <w:rFonts w:ascii="Consolas" w:hAnsi="Consolas"/>
+          <w:sz w:val="20"/>
+          <w:szCs w:val="20"/>
+        </w:rPr>
+        <w:t xml:space="preserve">        P372 Compile Time: Wed </w:t>
+      </w:r>
+      <w:proofErr w:type="gramStart"/>
+      <w:r>
+        <w:rPr>
+          <w:rFonts w:ascii="Consolas" w:hAnsi="Consolas"/>
+          <w:sz w:val="20"/>
+          <w:szCs w:val="20"/>
+        </w:rPr>
+        <w:t>Jul  1</w:t>
+      </w:r>
+      <w:proofErr w:type="gramEnd"/>
+      <w:r>
+        <w:rPr>
+          <w:rFonts w:ascii="Consolas" w:hAnsi="Consolas"/>
+          <w:sz w:val="20"/>
+          <w:szCs w:val="20"/>
+        </w:rPr>
+        <w:t xml:space="preserve"> 11:00:38 2020</w:t>
+      </w:r>
+    </w:p>
+    <w:p>
+      <w:pPr>
+        <w:spacing w:after="0"/>
+        <w:ind w:left="1440"/>
+        <w:rPr>
+          <w:rFonts w:ascii="Consolas" w:hAnsi="Consolas"/>
+          <w:sz w:val="20"/>
+          <w:szCs w:val="20"/>
+        </w:rPr>
+      </w:pPr>
+      <w:r>
+        <w:rPr>
+          <w:rFonts w:ascii="Consolas" w:hAnsi="Consolas"/>
+          <w:sz w:val="20"/>
+          <w:szCs w:val="20"/>
+        </w:rPr>
+        <w:t>**********************************************************</w:t>
+      </w:r>
+    </w:p>
+    <w:p>
+      <w:pPr>
+        <w:spacing w:after="0"/>
+        <w:ind w:left="1440"/>
+        <w:rPr>
+          <w:rFonts w:ascii="Consolas" w:hAnsi="Consolas"/>
+          <w:sz w:val="20"/>
+          <w:szCs w:val="20"/>
+        </w:rPr>
+      </w:pPr>
+    </w:p>
+    <w:p>
+      <w:pPr>
+        <w:spacing w:after="0"/>
+        <w:ind w:left="1440"/>
         <w:rPr>
           <w:rFonts w:ascii="Consolas" w:hAnsi="Consolas"/>
           <w:sz w:val="20"/>
@@ -2505,7 +2495,7 @@
           <w:sz w:val="20"/>
           <w:szCs w:val="20"/>
         </w:rPr>
-        <w:t>JAN :</w:t>
+        <w:t>JANUARY  :</w:t>
       </w:r>
       <w:proofErr w:type="gramEnd"/>
       <w:r>
@@ -2514,7 +2504,26 @@
           <w:sz w:val="20"/>
           <w:szCs w:val="20"/>
         </w:rPr>
-        <w:t xml:space="preserve"> 13 (UTC) at 40.000000 (deg </w:t>
+        <w:t xml:space="preserve"> 14 (UTC)</w:t>
+      </w:r>
+    </w:p>
+    <w:p>
+      <w:pPr>
+        <w:spacing w:after="0"/>
+        <w:ind w:left="1440"/>
+        <w:rPr>
+          <w:rFonts w:ascii="Consolas" w:hAnsi="Consolas"/>
+          <w:sz w:val="20"/>
+          <w:szCs w:val="20"/>
+        </w:rPr>
+      </w:pPr>
+      <w:r>
+        <w:rPr>
+          <w:rFonts w:ascii="Consolas" w:hAnsi="Consolas"/>
+          <w:sz w:val="20"/>
+          <w:szCs w:val="20"/>
+        </w:rPr>
+        <w:t xml:space="preserve">        40.0000 (deg </w:t>
       </w:r>
       <w:proofErr w:type="spellStart"/>
       <w:r>
@@ -2532,12 +2541,43 @@
           <w:sz w:val="20"/>
           <w:szCs w:val="20"/>
         </w:rPr>
-        <w:t>) 165.000000 (deg long)</w:t>
-      </w:r>
-    </w:p>
-    <w:p>
-      <w:pPr>
-        <w:spacing w:after="0"/>
+        <w:t>) 165.0000 (deg long)</w:t>
+      </w:r>
+    </w:p>
+    <w:p>
+      <w:pPr>
+        <w:spacing w:after="0"/>
+        <w:ind w:left="1440"/>
+        <w:rPr>
+          <w:rFonts w:ascii="Consolas" w:hAnsi="Consolas"/>
+          <w:sz w:val="20"/>
+          <w:szCs w:val="20"/>
+        </w:rPr>
+      </w:pPr>
+      <w:r>
+        <w:rPr>
+          <w:rFonts w:ascii="Consolas" w:hAnsi="Consolas"/>
+          <w:sz w:val="20"/>
+          <w:szCs w:val="20"/>
+        </w:rPr>
+        <w:t xml:space="preserve">        1.000 (MHz)</w:t>
+      </w:r>
+    </w:p>
+    <w:p>
+      <w:pPr>
+        <w:spacing w:after="0"/>
+        <w:ind w:left="1440"/>
+        <w:rPr>
+          <w:rFonts w:ascii="Consolas" w:hAnsi="Consolas"/>
+          <w:sz w:val="20"/>
+          <w:szCs w:val="20"/>
+        </w:rPr>
+      </w:pPr>
+    </w:p>
+    <w:p>
+      <w:pPr>
+        <w:spacing w:after="0"/>
+        <w:ind w:left="1440"/>
         <w:rPr>
           <w:rFonts w:ascii="Consolas" w:hAnsi="Consolas"/>
           <w:sz w:val="20"/>
@@ -2578,12 +2618,13 @@
           <w:sz w:val="20"/>
           <w:szCs w:val="20"/>
         </w:rPr>
-        <w:t xml:space="preserve"> Component (Atmospheric): 60.732650</w:t>
-      </w:r>
-    </w:p>
-    <w:p>
-      <w:pPr>
-        <w:spacing w:after="0"/>
+        <w:t xml:space="preserve"> Component (Atmospheric): 60.733</w:t>
+      </w:r>
+    </w:p>
+    <w:p>
+      <w:pPr>
+        <w:spacing w:after="0"/>
+        <w:ind w:left="1440"/>
         <w:rPr>
           <w:rFonts w:ascii="Consolas" w:hAnsi="Consolas"/>
           <w:sz w:val="20"/>
@@ -2624,12 +2665,13 @@
           <w:sz w:val="20"/>
           <w:szCs w:val="20"/>
         </w:rPr>
-        <w:t xml:space="preserve"> Decile    (Atmospheric): 10.600910</w:t>
-      </w:r>
-    </w:p>
-    <w:p>
-      <w:pPr>
-        <w:spacing w:after="0"/>
+        <w:t xml:space="preserve"> Decile    (Atmospheric): 10.601</w:t>
+      </w:r>
+    </w:p>
+    <w:p>
+      <w:pPr>
+        <w:spacing w:after="0"/>
+        <w:ind w:left="1440"/>
         <w:rPr>
           <w:rFonts w:ascii="Consolas" w:hAnsi="Consolas"/>
           <w:sz w:val="20"/>
@@ -2670,12 +2712,13 @@
           <w:sz w:val="20"/>
           <w:szCs w:val="20"/>
         </w:rPr>
-        <w:t xml:space="preserve"> Decile    (Atmospheric): 8.277667</w:t>
-      </w:r>
-    </w:p>
-    <w:p>
-      <w:pPr>
-        <w:spacing w:after="0"/>
+        <w:t xml:space="preserve"> Decile    (Atmospheric): 8.278</w:t>
+      </w:r>
+    </w:p>
+    <w:p>
+      <w:pPr>
+        <w:spacing w:after="0"/>
+        <w:ind w:left="1440"/>
         <w:rPr>
           <w:rFonts w:ascii="Consolas" w:hAnsi="Consolas"/>
           <w:sz w:val="20"/>
@@ -2716,12 +2759,13 @@
           <w:sz w:val="20"/>
           <w:szCs w:val="20"/>
         </w:rPr>
-        <w:t xml:space="preserve"> Component    (Man-Made): 76.800000</w:t>
-      </w:r>
-    </w:p>
-    <w:p>
-      <w:pPr>
-        <w:spacing w:after="0"/>
+        <w:t xml:space="preserve"> Component    (Man-Made): 76.800</w:t>
+      </w:r>
+    </w:p>
+    <w:p>
+      <w:pPr>
+        <w:spacing w:after="0"/>
+        <w:ind w:left="1440"/>
         <w:rPr>
           <w:rFonts w:ascii="Consolas" w:hAnsi="Consolas"/>
           <w:sz w:val="20"/>
@@ -2762,12 +2806,13 @@
           <w:sz w:val="20"/>
           <w:szCs w:val="20"/>
         </w:rPr>
-        <w:t xml:space="preserve"> Decile       (Man-Made): 11.000000</w:t>
-      </w:r>
-    </w:p>
-    <w:p>
-      <w:pPr>
-        <w:spacing w:after="0"/>
+        <w:t xml:space="preserve"> Decile       (Man-Made): 11.000</w:t>
+      </w:r>
+    </w:p>
+    <w:p>
+      <w:pPr>
+        <w:spacing w:after="0"/>
+        <w:ind w:left="1440"/>
         <w:rPr>
           <w:rFonts w:ascii="Consolas" w:hAnsi="Consolas"/>
           <w:sz w:val="20"/>
@@ -2808,12 +2853,13 @@
           <w:sz w:val="20"/>
           <w:szCs w:val="20"/>
         </w:rPr>
-        <w:t xml:space="preserve"> Decile       (Man-Made): 6.700000</w:t>
-      </w:r>
-    </w:p>
-    <w:p>
-      <w:pPr>
-        <w:spacing w:after="0"/>
+        <w:t xml:space="preserve"> Decile       (Man-Made): 6.700</w:t>
+      </w:r>
+    </w:p>
+    <w:p>
+      <w:pPr>
+        <w:spacing w:after="0"/>
+        <w:ind w:left="1440"/>
         <w:rPr>
           <w:rFonts w:ascii="Consolas" w:hAnsi="Consolas"/>
           <w:sz w:val="20"/>
@@ -2854,12 +2900,13 @@
           <w:sz w:val="20"/>
           <w:szCs w:val="20"/>
         </w:rPr>
-        <w:t xml:space="preserve"> Component    (Galactic): 52.000000</w:t>
-      </w:r>
-    </w:p>
-    <w:p>
-      <w:pPr>
-        <w:spacing w:after="0"/>
+        <w:t xml:space="preserve"> Component    (Galactic): 52.000</w:t>
+      </w:r>
+    </w:p>
+    <w:p>
+      <w:pPr>
+        <w:spacing w:after="0"/>
+        <w:ind w:left="1440"/>
         <w:rPr>
           <w:rFonts w:ascii="Consolas" w:hAnsi="Consolas"/>
           <w:sz w:val="20"/>
@@ -2900,12 +2947,13 @@
           <w:sz w:val="20"/>
           <w:szCs w:val="20"/>
         </w:rPr>
-        <w:t xml:space="preserve"> Decile       (Galactic): 2.000000</w:t>
-      </w:r>
-    </w:p>
-    <w:p>
-      <w:pPr>
-        <w:spacing w:after="0"/>
+        <w:t xml:space="preserve"> Decile       (Galactic): 2.000</w:t>
+      </w:r>
+    </w:p>
+    <w:p>
+      <w:pPr>
+        <w:spacing w:after="0"/>
+        <w:ind w:left="1440"/>
         <w:rPr>
           <w:rFonts w:ascii="Consolas" w:hAnsi="Consolas"/>
           <w:sz w:val="20"/>
@@ -2946,12 +2994,13 @@
           <w:sz w:val="20"/>
           <w:szCs w:val="20"/>
         </w:rPr>
-        <w:t xml:space="preserve"> Decile       (Galactic): 2.000000</w:t>
-      </w:r>
-    </w:p>
-    <w:p>
-      <w:pPr>
-        <w:spacing w:after="0"/>
+        <w:t xml:space="preserve"> Decile       (Galactic): 2.000</w:t>
+      </w:r>
+    </w:p>
+    <w:p>
+      <w:pPr>
+        <w:spacing w:after="0"/>
+        <w:ind w:left="1440"/>
         <w:rPr>
           <w:rFonts w:ascii="Consolas" w:hAnsi="Consolas"/>
           <w:sz w:val="20"/>
@@ -3000,12 +3049,13 @@
           <w:sz w:val="20"/>
           <w:szCs w:val="20"/>
         </w:rPr>
-        <w:t>Total): 76.986526</w:t>
-      </w:r>
-    </w:p>
-    <w:p>
-      <w:pPr>
-        <w:spacing w:after="0"/>
+        <w:t>Total): 76.987</w:t>
+      </w:r>
+    </w:p>
+    <w:p>
+      <w:pPr>
+        <w:spacing w:after="0"/>
+        <w:ind w:left="1440"/>
         <w:rPr>
           <w:rFonts w:ascii="Consolas" w:hAnsi="Consolas"/>
           <w:sz w:val="20"/>
@@ -3046,12 +3096,13 @@
           <w:sz w:val="20"/>
           <w:szCs w:val="20"/>
         </w:rPr>
-        <w:t xml:space="preserve"> Decile          (Total): 10.940193</w:t>
-      </w:r>
-    </w:p>
-    <w:p>
-      <w:pPr>
-        <w:spacing w:after="0"/>
+        <w:t xml:space="preserve"> Decile          (Total): 10.940</w:t>
+      </w:r>
+    </w:p>
+    <w:p>
+      <w:pPr>
+        <w:spacing w:after="0"/>
+        <w:ind w:left="1440"/>
         <w:rPr>
           <w:rFonts w:ascii="Consolas" w:hAnsi="Consolas"/>
           <w:sz w:val="20"/>
@@ -3092,46 +3143,33 @@
           <w:sz w:val="20"/>
           <w:szCs w:val="20"/>
         </w:rPr>
-        <w:t xml:space="preserve"> Decile          (Total): 6.573930</w:t>
-      </w:r>
-    </w:p>
-    <w:p>
-      <w:pPr>
-        <w:spacing w:after="0"/>
-        <w:rPr>
-          <w:rFonts w:ascii="Consolas" w:hAnsi="Consolas"/>
-          <w:sz w:val="20"/>
-          <w:szCs w:val="20"/>
-        </w:rPr>
-      </w:pPr>
-    </w:p>
-    <w:p>
-      <w:pPr>
-        <w:spacing w:after="0"/>
-        <w:rPr>
-          <w:rFonts w:ascii="Consolas" w:hAnsi="Consolas"/>
-          <w:sz w:val="20"/>
-          <w:szCs w:val="20"/>
-        </w:rPr>
-      </w:pPr>
-      <w:r>
-        <w:rPr>
-          <w:rFonts w:ascii="Consolas" w:hAnsi="Consolas"/>
-          <w:sz w:val="20"/>
-          <w:szCs w:val="20"/>
-        </w:rPr>
-        <w:t>********</w:t>
-      </w:r>
-      <w:r>
-        <w:rPr>
-          <w:rFonts w:ascii="Consolas" w:hAnsi="Consolas"/>
-          <w:sz w:val="20"/>
-          <w:szCs w:val="20"/>
-        </w:rPr>
-        <w:t>***********************************************************************</w:t>
-      </w:r>
-    </w:p>
-    <w:p>
+        <w:t xml:space="preserve"> Decile          (Total): 6.574</w:t>
+      </w:r>
+    </w:p>
+    <w:p>
+      <w:pPr>
+        <w:spacing w:after="0"/>
+        <w:ind w:left="1440"/>
+        <w:rPr>
+          <w:rFonts w:ascii="Consolas" w:hAnsi="Consolas"/>
+          <w:sz w:val="20"/>
+          <w:szCs w:val="20"/>
+        </w:rPr>
+      </w:pPr>
+    </w:p>
+    <w:p>
+      <w:pPr>
+        <w:spacing w:after="0"/>
+        <w:ind w:left="1440"/>
+      </w:pPr>
+      <w:r>
+        <w:rPr>
+          <w:rFonts w:ascii="Consolas" w:hAnsi="Consolas"/>
+          <w:sz w:val="20"/>
+          <w:szCs w:val="20"/>
+        </w:rPr>
+        <w:t>**********************************************************</w:t>
+      </w:r>
       <w:r>
         <w:br w:type="page"/>
       </w:r>
@@ -3169,7 +3207,52 @@
     </w:p>
     <w:p>
       <w:r>
-        <w:t>There is one command line argument required for mode 2): the data file path in quotes without the trailing back slash (See Argument 6 above). Mode 2 creates the following directory structure in the current directory.</w:t>
+        <w:t xml:space="preserve">There is one command line argument required for mode 2): the data file path in quotes without the trailing back slash (See Argument 6 above). </w:t>
+      </w:r>
+      <w:r>
+        <w:t>The following would generate the figure data in the root directory.</w:t>
+      </w:r>
+    </w:p>
+    <w:p>
+      <w:pPr>
+        <w:jc w:val="center"/>
+        <w:rPr>
+          <w:rFonts w:ascii="Consolas" w:hAnsi="Consolas"/>
+          <w:sz w:val="20"/>
+          <w:szCs w:val="20"/>
+        </w:rPr>
+      </w:pPr>
+      <w:r>
+        <w:rPr>
+          <w:rFonts w:ascii="Consolas" w:hAnsi="Consolas"/>
+          <w:sz w:val="20"/>
+          <w:szCs w:val="20"/>
+        </w:rPr>
+        <w:t>C:\&gt;</w:t>
+      </w:r>
+      <w:r>
+        <w:rPr>
+          <w:rFonts w:ascii="Consolas" w:hAnsi="Consolas"/>
+          <w:sz w:val="20"/>
+          <w:szCs w:val="20"/>
+        </w:rPr>
+        <w:t>ITURNoise</w:t>
+      </w:r>
+      <w:r>
+        <w:rPr>
+          <w:rFonts w:ascii="Consolas" w:hAnsi="Consolas"/>
+          <w:sz w:val="20"/>
+          <w:szCs w:val="20"/>
+        </w:rPr>
+        <w:t xml:space="preserve"> "G:\User\Data\"</w:t>
+      </w:r>
+    </w:p>
+    <w:p>
+      <w:r>
+        <w:t>Mode 2 creates the following directory structure in the current directory</w:t>
+      </w:r>
+      <w:r>
+        <w:t xml:space="preserve"> or directory where it is run.</w:t>
       </w:r>
     </w:p>
     <w:p/>
@@ -3414,23 +3497,7 @@
           <w:sz w:val="20"/>
           <w:szCs w:val="20"/>
         </w:rPr>
-        <w:t>.\ ----- P372_figures --|-- a --</w:t>
-      </w:r>
-      <w:r>
-        <w:rPr>
-          <w:rFonts w:ascii="Consolas" w:hAnsi="Consolas"/>
-          <w:sz w:val="20"/>
-          <w:szCs w:val="20"/>
-        </w:rPr>
-        <w:t>|</w:t>
-      </w:r>
-      <w:r>
-        <w:rPr>
-          <w:rFonts w:ascii="Consolas" w:hAnsi="Consolas"/>
-          <w:sz w:val="20"/>
-          <w:szCs w:val="20"/>
-        </w:rPr>
-        <w:t xml:space="preserve">-- </w:t>
+        <w:t xml:space="preserve">.\ ----- P372_figures --|-- a --|-- </w:t>
       </w:r>
       <w:proofErr w:type="spellStart"/>
       <w:r>
@@ -3459,15 +3526,103 @@
           <w:sz w:val="20"/>
           <w:szCs w:val="20"/>
         </w:rPr>
+        <w:t xml:space="preserve">                        |       |-- </w:t>
+      </w:r>
+      <w:proofErr w:type="spellStart"/>
+      <w:r>
+        <w:rPr>
+          <w:rFonts w:ascii="Consolas" w:hAnsi="Consolas"/>
+          <w:sz w:val="20"/>
+          <w:szCs w:val="20"/>
+        </w:rPr>
+        <w:t>png</w:t>
+      </w:r>
+      <w:proofErr w:type="spellEnd"/>
+    </w:p>
+    <w:p>
+      <w:pPr>
+        <w:spacing w:after="0"/>
+        <w:ind w:left="1440"/>
+        <w:rPr>
+          <w:rFonts w:ascii="Consolas" w:hAnsi="Consolas"/>
+          <w:sz w:val="20"/>
+          <w:szCs w:val="20"/>
+        </w:rPr>
+      </w:pPr>
+      <w:r>
+        <w:rPr>
+          <w:rFonts w:ascii="Consolas" w:hAnsi="Consolas"/>
+          <w:sz w:val="20"/>
+          <w:szCs w:val="20"/>
+        </w:rPr>
+        <w:t xml:space="preserve">                        |       |-- pdf</w:t>
+      </w:r>
+    </w:p>
+    <w:p>
+      <w:pPr>
+        <w:spacing w:after="0"/>
+        <w:ind w:left="1440"/>
+        <w:rPr>
+          <w:rFonts w:ascii="Consolas" w:hAnsi="Consolas"/>
+          <w:sz w:val="20"/>
+          <w:szCs w:val="20"/>
+        </w:rPr>
+      </w:pPr>
+      <w:r>
+        <w:rPr>
+          <w:rFonts w:ascii="Consolas" w:hAnsi="Consolas"/>
+          <w:sz w:val="20"/>
+          <w:szCs w:val="20"/>
+        </w:rPr>
         <w:t xml:space="preserve">                        |</w:t>
       </w:r>
-      <w:r>
-        <w:rPr>
-          <w:rFonts w:ascii="Consolas" w:hAnsi="Consolas"/>
-          <w:sz w:val="20"/>
-          <w:szCs w:val="20"/>
-        </w:rPr>
-        <w:t xml:space="preserve">       |-- </w:t>
+    </w:p>
+    <w:p>
+      <w:pPr>
+        <w:spacing w:after="0"/>
+        <w:ind w:left="1440"/>
+        <w:rPr>
+          <w:rFonts w:ascii="Consolas" w:hAnsi="Consolas"/>
+          <w:sz w:val="20"/>
+          <w:szCs w:val="20"/>
+        </w:rPr>
+      </w:pPr>
+      <w:r>
+        <w:rPr>
+          <w:rFonts w:ascii="Consolas" w:hAnsi="Consolas"/>
+          <w:sz w:val="20"/>
+          <w:szCs w:val="20"/>
+        </w:rPr>
+        <w:t xml:space="preserve">                        |-- b --|-- </w:t>
+      </w:r>
+      <w:proofErr w:type="spellStart"/>
+      <w:r>
+        <w:rPr>
+          <w:rFonts w:ascii="Consolas" w:hAnsi="Consolas"/>
+          <w:sz w:val="20"/>
+          <w:szCs w:val="20"/>
+        </w:rPr>
+        <w:t>svg</w:t>
+      </w:r>
+      <w:proofErr w:type="spellEnd"/>
+    </w:p>
+    <w:p>
+      <w:pPr>
+        <w:spacing w:after="0"/>
+        <w:ind w:left="1440"/>
+        <w:rPr>
+          <w:rFonts w:ascii="Consolas" w:hAnsi="Consolas"/>
+          <w:sz w:val="20"/>
+          <w:szCs w:val="20"/>
+        </w:rPr>
+      </w:pPr>
+      <w:r>
+        <w:rPr>
+          <w:rFonts w:ascii="Consolas" w:hAnsi="Consolas"/>
+          <w:sz w:val="20"/>
+          <w:szCs w:val="20"/>
+        </w:rPr>
+        <w:t xml:space="preserve">                        |       |-- </w:t>
       </w:r>
       <w:proofErr w:type="spellStart"/>
       <w:r>
@@ -3534,23 +3689,7 @@
           <w:sz w:val="20"/>
           <w:szCs w:val="20"/>
         </w:rPr>
-        <w:t xml:space="preserve">                        |-- b --</w:t>
-      </w:r>
-      <w:r>
-        <w:rPr>
-          <w:rFonts w:ascii="Consolas" w:hAnsi="Consolas"/>
-          <w:sz w:val="20"/>
-          <w:szCs w:val="20"/>
-        </w:rPr>
-        <w:t>|</w:t>
-      </w:r>
-      <w:r>
-        <w:rPr>
-          <w:rFonts w:ascii="Consolas" w:hAnsi="Consolas"/>
-          <w:sz w:val="20"/>
-          <w:szCs w:val="20"/>
-        </w:rPr>
-        <w:t xml:space="preserve">-- </w:t>
+        <w:t xml:space="preserve">                        |-- c --|-- </w:t>
       </w:r>
       <w:proofErr w:type="spellStart"/>
       <w:r>
@@ -3579,7 +3718,7 @@
           <w:sz w:val="20"/>
           <w:szCs w:val="20"/>
         </w:rPr>
-        <w:t xml:space="preserve">                        |       |-- </w:t>
+        <w:t xml:space="preserve">                                |-- </w:t>
       </w:r>
       <w:proofErr w:type="spellStart"/>
       <w:r>
@@ -3608,151 +3747,7 @@
           <w:sz w:val="20"/>
           <w:szCs w:val="20"/>
         </w:rPr>
-        <w:t xml:space="preserve">                        |       |-- pdf</w:t>
-      </w:r>
-    </w:p>
-    <w:p>
-      <w:pPr>
-        <w:spacing w:after="0"/>
-        <w:ind w:left="1440"/>
-        <w:rPr>
-          <w:rFonts w:ascii="Consolas" w:hAnsi="Consolas"/>
-          <w:sz w:val="20"/>
-          <w:szCs w:val="20"/>
-        </w:rPr>
-      </w:pPr>
-      <w:r>
-        <w:rPr>
-          <w:rFonts w:ascii="Consolas" w:hAnsi="Consolas"/>
-          <w:sz w:val="20"/>
-          <w:szCs w:val="20"/>
-        </w:rPr>
-        <w:t xml:space="preserve">                        |</w:t>
-      </w:r>
-    </w:p>
-    <w:p>
-      <w:pPr>
-        <w:spacing w:after="0"/>
-        <w:ind w:left="1440"/>
-        <w:rPr>
-          <w:rFonts w:ascii="Consolas" w:hAnsi="Consolas"/>
-          <w:sz w:val="20"/>
-          <w:szCs w:val="20"/>
-        </w:rPr>
-      </w:pPr>
-      <w:r>
-        <w:rPr>
-          <w:rFonts w:ascii="Consolas" w:hAnsi="Consolas"/>
-          <w:sz w:val="20"/>
-          <w:szCs w:val="20"/>
-        </w:rPr>
-        <w:t xml:space="preserve">                        |-- c --</w:t>
-      </w:r>
-      <w:r>
-        <w:rPr>
-          <w:rFonts w:ascii="Consolas" w:hAnsi="Consolas"/>
-          <w:sz w:val="20"/>
-          <w:szCs w:val="20"/>
-        </w:rPr>
-        <w:t>|</w:t>
-      </w:r>
-      <w:r>
-        <w:rPr>
-          <w:rFonts w:ascii="Consolas" w:hAnsi="Consolas"/>
-          <w:sz w:val="20"/>
-          <w:szCs w:val="20"/>
-        </w:rPr>
-        <w:t xml:space="preserve">-- </w:t>
-      </w:r>
-      <w:proofErr w:type="spellStart"/>
-      <w:r>
-        <w:rPr>
-          <w:rFonts w:ascii="Consolas" w:hAnsi="Consolas"/>
-          <w:sz w:val="20"/>
-          <w:szCs w:val="20"/>
-        </w:rPr>
-        <w:t>svg</w:t>
-      </w:r>
-      <w:proofErr w:type="spellEnd"/>
-    </w:p>
-    <w:p>
-      <w:pPr>
-        <w:spacing w:after="0"/>
-        <w:ind w:left="1440"/>
-        <w:rPr>
-          <w:rFonts w:ascii="Consolas" w:hAnsi="Consolas"/>
-          <w:sz w:val="20"/>
-          <w:szCs w:val="20"/>
-        </w:rPr>
-      </w:pPr>
-      <w:r>
-        <w:rPr>
-          <w:rFonts w:ascii="Consolas" w:hAnsi="Consolas"/>
-          <w:sz w:val="20"/>
-          <w:szCs w:val="20"/>
-        </w:rPr>
-        <w:t xml:space="preserve">                        </w:t>
-      </w:r>
-      <w:r>
-        <w:rPr>
-          <w:rFonts w:ascii="Consolas" w:hAnsi="Consolas"/>
-          <w:sz w:val="20"/>
-          <w:szCs w:val="20"/>
-        </w:rPr>
-        <w:t xml:space="preserve"> </w:t>
-      </w:r>
-      <w:r>
-        <w:rPr>
-          <w:rFonts w:ascii="Consolas" w:hAnsi="Consolas"/>
-          <w:sz w:val="20"/>
-          <w:szCs w:val="20"/>
-        </w:rPr>
-        <w:t xml:space="preserve">       |-- </w:t>
-      </w:r>
-      <w:proofErr w:type="spellStart"/>
-      <w:r>
-        <w:rPr>
-          <w:rFonts w:ascii="Consolas" w:hAnsi="Consolas"/>
-          <w:sz w:val="20"/>
-          <w:szCs w:val="20"/>
-        </w:rPr>
-        <w:t>png</w:t>
-      </w:r>
-      <w:proofErr w:type="spellEnd"/>
-    </w:p>
-    <w:p>
-      <w:pPr>
-        <w:spacing w:after="0"/>
-        <w:ind w:left="1440"/>
-        <w:rPr>
-          <w:rFonts w:ascii="Consolas" w:hAnsi="Consolas"/>
-          <w:sz w:val="20"/>
-          <w:szCs w:val="20"/>
-        </w:rPr>
-      </w:pPr>
-      <w:r>
-        <w:rPr>
-          <w:rFonts w:ascii="Consolas" w:hAnsi="Consolas"/>
-          <w:sz w:val="20"/>
-          <w:szCs w:val="20"/>
-        </w:rPr>
-        <w:t xml:space="preserve">                        </w:t>
-      </w:r>
-      <w:r>
-        <w:rPr>
-          <w:rFonts w:ascii="Consolas" w:hAnsi="Consolas"/>
-          <w:sz w:val="20"/>
-          <w:szCs w:val="20"/>
-        </w:rPr>
-        <w:t xml:space="preserve">  </w:t>
-      </w:r>
-      <w:r>
-        <w:rPr>
-          <w:rFonts w:ascii="Consolas" w:hAnsi="Consolas"/>
-          <w:sz w:val="20"/>
-          <w:szCs w:val="20"/>
-        </w:rPr>
-        <w:t xml:space="preserve">      |-- pdf</w:t>
+        <w:t xml:space="preserve">                                |-- pdf</w:t>
       </w:r>
     </w:p>
     <w:p/>
@@ -4060,6 +4055,7 @@
     <w:lsdException w:name="HTML Sample" w:semiHidden="1" w:unhideWhenUsed="1"/>
     <w:lsdException w:name="HTML Typewriter" w:semiHidden="1" w:unhideWhenUsed="1"/>
     <w:lsdException w:name="HTML Variable" w:semiHidden="1" w:unhideWhenUsed="1"/>
+    <w:lsdException w:name="Normal Table" w:semiHidden="1" w:unhideWhenUsed="1"/>
     <w:lsdException w:name="annotation subject" w:semiHidden="1" w:unhideWhenUsed="1"/>
     <w:lsdException w:name="No List" w:semiHidden="1" w:unhideWhenUsed="1"/>
     <w:lsdException w:name="Outline List 1" w:semiHidden="1" w:unhideWhenUsed="1"/>
@@ -4106,8 +4102,10 @@
     <w:lsdException w:name="Table Subtle 2" w:semiHidden="1" w:unhideWhenUsed="1"/>
     <w:lsdException w:name="Table Web 1" w:semiHidden="1" w:unhideWhenUsed="1"/>
     <w:lsdException w:name="Table Web 2" w:semiHidden="1" w:unhideWhenUsed="1"/>
+    <w:lsdException w:name="Table Web 3" w:semiHidden="1" w:unhideWhenUsed="1"/>
     <w:lsdException w:name="Balloon Text" w:semiHidden="1" w:unhideWhenUsed="1"/>
     <w:lsdException w:name="Table Grid" w:uiPriority="39"/>
+    <w:lsdException w:name="Table Theme" w:semiHidden="1" w:unhideWhenUsed="1"/>
     <w:lsdException w:name="Placeholder Text" w:semiHidden="1"/>
     <w:lsdException w:name="No Spacing" w:uiPriority="1" w:qFormat="1"/>
     <w:lsdException w:name="Light Shading" w:uiPriority="60"/>

</xml_diff>